<commit_message>
/ ‘clients/Harsh Singh/InfoSci MPS Project Proposal Form - Assurant 12.28.2017-feedback1.docx’
</commit_message>
<xml_diff>
--- a/clients/Harsh Singh/InfoSci MPS Project Proposal Form - Assurant 12.28.2017-feedback1.docx
+++ b/clients/Harsh Singh/InfoSci MPS Project Proposal Form - Assurant 12.28.2017-feedback1.docx
@@ -183,7 +183,12 @@
         <w:t>skills</w:t>
       </w:r>
       <w:r>
-        <w:t xml:space="preserve"> based on the skills and experience you list in this form.</w:t>
+        <w:t xml:space="preserve"> based on th</w:t>
+      </w:r>
+      <w:bookmarkStart w:id="0" w:name="_GoBack"/>
+      <w:bookmarkEnd w:id="0"/>
+      <w:r>
+        <w:t>e skills and experience you list in this form.</w:t>
       </w:r>
       <w:r>
         <w:t xml:space="preserve"> </w:t>
@@ -427,7 +432,7 @@
             </w:tcBorders>
           </w:tcPr>
           <w:p>
-            <w:del w:id="0" w:author="kjh235@cornell.edu" w:date="2018-01-03T14:49:00Z">
+            <w:del w:id="1" w:author="kjh235@cornell.edu" w:date="2018-01-03T14:49:00Z">
               <w:r>
                 <w:fldChar w:fldCharType="begin"/>
               </w:r>
@@ -439,7 +444,7 @@
               </w:r>
               <w:r>
                 <w:rPr>
-                  <w:rPrChange w:id="1" w:author="kjh235@cornell.edu" w:date="2018-01-03T14:49:00Z">
+                  <w:rPrChange w:id="2" w:author="kjh235@cornell.edu" w:date="2018-01-03T14:49:00Z">
                     <w:rPr>
                       <w:rStyle w:val="Hyperlink"/>
                     </w:rPr>
@@ -454,18 +459,18 @@
                 <w:fldChar w:fldCharType="end"/>
               </w:r>
             </w:del>
-            <w:ins w:id="2" w:author="Kyle J. Harms" w:date="2018-01-03T14:49:00Z">
+            <w:ins w:id="3" w:author="Kyle J. Harms" w:date="2018-01-03T14:49:00Z">
               <w:r>
                 <w:fldChar w:fldCharType="begin"/>
               </w:r>
             </w:ins>
-            <w:ins w:id="3" w:author="kjh235@cornell.edu" w:date="2018-01-03T14:49:00Z">
+            <w:ins w:id="4" w:author="kjh235@cornell.edu" w:date="2018-01-03T14:49:00Z">
               <w:r>
                 <w:instrText xml:space="preserve"> HYPERLINK "mailto:</w:instrText>
               </w:r>
               <w:r>
                 <w:rPr>
-                  <w:rPrChange w:id="4" w:author="kjh235@cornell.edu" w:date="2018-01-03T14:49:00Z">
+                  <w:rPrChange w:id="5" w:author="kjh235@cornell.edu" w:date="2018-01-03T14:49:00Z">
                     <w:rPr/>
                   </w:rPrChange>
                 </w:rPr>
@@ -473,7 +478,7 @@
               </w:r>
               <w:r>
                 <w:rPr>
-                  <w:rPrChange w:id="5" w:author="kjh235@cornell.edu" w:date="2018-01-03T14:49:00Z">
+                  <w:rPrChange w:id="6" w:author="kjh235@cornell.edu" w:date="2018-01-03T14:49:00Z">
                     <w:rPr>
                       <w:rStyle w:val="Hyperlink"/>
                     </w:rPr>
@@ -485,16 +490,16 @@
                 <w:instrText xml:space="preserve">" </w:instrText>
               </w:r>
             </w:ins>
-            <w:ins w:id="6" w:author="Kyle J. Harms" w:date="2018-01-03T14:49:00Z">
+            <w:ins w:id="7" w:author="Kyle J. Harms" w:date="2018-01-03T14:49:00Z">
               <w:r>
                 <w:fldChar w:fldCharType="separate"/>
               </w:r>
             </w:ins>
-            <w:ins w:id="7" w:author="kjh235@cornell.edu" w:date="2018-01-03T14:49:00Z">
+            <w:ins w:id="8" w:author="kjh235@cornell.edu" w:date="2018-01-03T14:49:00Z">
               <w:r>
                 <w:rPr>
                   <w:rStyle w:val="Hyperlink"/>
-                  <w:rPrChange w:id="8" w:author="kjh235@cornell.edu" w:date="2018-01-03T14:49:00Z">
+                  <w:rPrChange w:id="9" w:author="kjh235@cornell.edu" w:date="2018-01-03T14:49:00Z">
                     <w:rPr>
                       <w:rStyle w:val="Hyperlink"/>
                     </w:rPr>
@@ -503,7 +508,7 @@
                 <w:t>Harsh.singh@assurant.com</w:t>
               </w:r>
             </w:ins>
-            <w:ins w:id="9" w:author="Kyle J. Harms" w:date="2018-01-03T14:49:00Z">
+            <w:ins w:id="10" w:author="Kyle J. Harms" w:date="2018-01-03T14:49:00Z">
               <w:r>
                 <w:fldChar w:fldCharType="end"/>
               </w:r>
@@ -735,7 +740,7 @@
                 </w:ffData>
               </w:fldChar>
             </w:r>
-            <w:bookmarkStart w:id="10" w:name="Check6"/>
+            <w:bookmarkStart w:id="11" w:name="Check6"/>
             <w:r>
               <w:instrText xml:space="preserve"> FORMCHECKBOX </w:instrText>
             </w:r>
@@ -745,7 +750,7 @@
             <w:r>
               <w:fldChar w:fldCharType="end"/>
             </w:r>
-            <w:bookmarkEnd w:id="10"/>
+            <w:bookmarkEnd w:id="11"/>
             <w:r>
               <w:t xml:space="preserve"> Fall</w:t>
             </w:r>
@@ -777,7 +782,7 @@
                 </w:ffData>
               </w:fldChar>
             </w:r>
-            <w:bookmarkStart w:id="11" w:name="Check7"/>
+            <w:bookmarkStart w:id="12" w:name="Check7"/>
             <w:r>
               <w:instrText xml:space="preserve"> FORMCHECKBOX </w:instrText>
             </w:r>
@@ -787,7 +792,7 @@
             <w:r>
               <w:fldChar w:fldCharType="end"/>
             </w:r>
-            <w:bookmarkEnd w:id="11"/>
+            <w:bookmarkEnd w:id="12"/>
             <w:r>
               <w:t xml:space="preserve"> Spring</w:t>
             </w:r>
@@ -915,29 +920,12 @@
             <w:r>
               <w:t xml:space="preserve">The MPS team will directly support the development of </w:t>
             </w:r>
-            <w:commentRangeStart w:id="12"/>
+            <w:commentRangeStart w:id="13"/>
             <w:r>
               <w:t>a Digital Design S</w:t>
             </w:r>
             <w:r>
               <w:t>ystem</w:t>
-            </w:r>
-            <w:commentRangeEnd w:id="12"/>
-            <w:r>
-              <w:rPr>
-                <w:rStyle w:val="CommentReference"/>
-              </w:rPr>
-              <w:commentReference w:id="12"/>
-            </w:r>
-            <w:r>
-              <w:t xml:space="preserve"> in partnership with Assurant’s</w:t>
-            </w:r>
-            <w:r>
-              <w:t xml:space="preserve"> User Experience and Design team</w:t>
-            </w:r>
-            <w:commentRangeStart w:id="13"/>
-            <w:r>
-              <w:t>. The MPS team together with in-house resources will cover the industry best practices and standards</w:t>
             </w:r>
             <w:commentRangeEnd w:id="13"/>
             <w:r>
@@ -945,6 +933,23 @@
                 <w:rStyle w:val="CommentReference"/>
               </w:rPr>
               <w:commentReference w:id="13"/>
+            </w:r>
+            <w:r>
+              <w:t xml:space="preserve"> in partnership with Assurant’s</w:t>
+            </w:r>
+            <w:r>
+              <w:t xml:space="preserve"> User Experience and Design team</w:t>
+            </w:r>
+            <w:commentRangeStart w:id="14"/>
+            <w:r>
+              <w:t>. The MPS team together with in-house resources will cover the industry best practices and standards</w:t>
+            </w:r>
+            <w:commentRangeEnd w:id="14"/>
+            <w:r>
+              <w:rPr>
+                <w:rStyle w:val="CommentReference"/>
+              </w:rPr>
+              <w:commentReference w:id="14"/>
             </w:r>
             <w:r>
               <w:t>; supported by applicable research data to deliver highly adaptable digital solutions across the globe.</w:t>
@@ -1167,18 +1172,18 @@
             <w:pPr>
               <w:pStyle w:val="Field"/>
             </w:pPr>
-            <w:commentRangeStart w:id="14"/>
+            <w:commentRangeStart w:id="15"/>
             <w:r>
               <w:lastRenderedPageBreak/>
               <w:t>What activities are necessary to achieve the project goal?</w:t>
             </w:r>
-            <w:commentRangeEnd w:id="14"/>
+            <w:commentRangeEnd w:id="15"/>
             <w:r>
               <w:rPr>
                 <w:rStyle w:val="CommentReference"/>
                 <w:b w:val="0"/>
               </w:rPr>
-              <w:commentReference w:id="14"/>
+              <w:commentReference w:id="15"/>
             </w:r>
           </w:p>
         </w:tc>
@@ -1354,12 +1359,7 @@
               <w:br w:type="page"/>
             </w:r>
             <w:r>
-              <w:t>What outcome would determine that the project is a success?  Do</w:t>
-            </w:r>
-            <w:bookmarkStart w:id="15" w:name="_GoBack"/>
-            <w:bookmarkEnd w:id="15"/>
-            <w:r>
-              <w:t xml:space="preserve"> you ex</w:t>
+              <w:t>What outcome would determine that the project is a success?  Do you ex</w:t>
             </w:r>
             <w:r>
               <w:rPr>
@@ -1393,8 +1393,19 @@
                 <w:numId w:val="12"/>
               </w:numPr>
             </w:pPr>
-            <w:r>
-              <w:t>Library of UX, Visual Design, Communication best practices and standards</w:t>
+            <w:commentRangeStart w:id="16"/>
+            <w:r>
+              <w:t xml:space="preserve">Library </w:t>
+            </w:r>
+            <w:commentRangeEnd w:id="16"/>
+            <w:r>
+              <w:rPr>
+                <w:rStyle w:val="CommentReference"/>
+              </w:rPr>
+              <w:commentReference w:id="16"/>
+            </w:r>
+            <w:r>
+              <w:t>of UX, Visual Design, Communication best practices and standards</w:t>
             </w:r>
           </w:p>
           <w:p>
@@ -1405,11 +1416,19 @@
                 <w:numId w:val="12"/>
               </w:numPr>
             </w:pPr>
+            <w:commentRangeStart w:id="17"/>
             <w:r>
               <w:t xml:space="preserve">Online </w:t>
             </w:r>
             <w:r>
               <w:t>Design System</w:t>
+            </w:r>
+            <w:commentRangeEnd w:id="17"/>
+            <w:r>
+              <w:rPr>
+                <w:rStyle w:val="CommentReference"/>
+              </w:rPr>
+              <w:commentReference w:id="17"/>
             </w:r>
           </w:p>
           <w:p>
@@ -1463,7 +1482,19 @@
                 <w:rPr>
                   <w:rStyle w:val="Hyperlink"/>
                 </w:rPr>
-                <w:t>https://www.ibm.com/design/language</w:t>
+                <w:t>https://www.ibm.com/design</w:t>
+              </w:r>
+              <w:r>
+                <w:rPr>
+                  <w:rStyle w:val="Hyperlink"/>
+                </w:rPr>
+                <w:t>/</w:t>
+              </w:r>
+              <w:r>
+                <w:rPr>
+                  <w:rStyle w:val="Hyperlink"/>
+                </w:rPr>
+                <w:t>language</w:t>
               </w:r>
             </w:hyperlink>
             <w:r>
@@ -1499,13 +1530,28 @@
               <w:pStyle w:val="Field"/>
             </w:pPr>
             <w:r>
-              <w:t xml:space="preserve">What are the </w:t>
+              <w:t xml:space="preserve">What are </w:t>
+            </w:r>
+            <w:commentRangeStart w:id="18"/>
+            <w:r>
+              <w:t xml:space="preserve">the </w:t>
             </w:r>
             <w:r>
               <w:t>skills</w:t>
             </w:r>
             <w:r>
-              <w:t xml:space="preserve"> and experience must the students already know to start work on the projec</w:t>
+              <w:t xml:space="preserve"> and experience </w:t>
+            </w:r>
+            <w:commentRangeEnd w:id="18"/>
+            <w:r>
+              <w:rPr>
+                <w:rStyle w:val="CommentReference"/>
+                <w:b w:val="0"/>
+              </w:rPr>
+              <w:commentReference w:id="18"/>
+            </w:r>
+            <w:r>
+              <w:t>must the students already know to start work on the projec</w:t>
             </w:r>
             <w:r>
               <w:t xml:space="preserve">t? </w:t>
@@ -1608,13 +1654,28 @@
               <w:pStyle w:val="Field"/>
             </w:pPr>
             <w:r>
-              <w:t xml:space="preserve">What are the </w:t>
+              <w:t xml:space="preserve">What are </w:t>
+            </w:r>
+            <w:commentRangeStart w:id="19"/>
+            <w:r>
+              <w:t xml:space="preserve">the </w:t>
             </w:r>
             <w:r>
               <w:t>skills</w:t>
             </w:r>
             <w:r>
-              <w:t xml:space="preserve"> and experience required</w:t>
+              <w:t xml:space="preserve"> and experience </w:t>
+            </w:r>
+            <w:commentRangeEnd w:id="19"/>
+            <w:r>
+              <w:rPr>
+                <w:rStyle w:val="CommentReference"/>
+                <w:b w:val="0"/>
+              </w:rPr>
+              <w:commentReference w:id="19"/>
+            </w:r>
+            <w:r>
+              <w:t>required</w:t>
             </w:r>
             <w:r>
               <w:t xml:space="preserve"> to complete the project</w:t>
@@ -2021,7 +2082,7 @@
                 </w:ffData>
               </w:fldChar>
             </w:r>
-            <w:bookmarkStart w:id="16" w:name="Check1"/>
+            <w:bookmarkStart w:id="20" w:name="Check1"/>
             <w:r>
               <w:instrText xml:space="preserve"> FORMCHECKBOX </w:instrText>
             </w:r>
@@ -2031,7 +2092,7 @@
             <w:r>
               <w:fldChar w:fldCharType="end"/>
             </w:r>
-            <w:bookmarkEnd w:id="16"/>
+            <w:bookmarkEnd w:id="20"/>
             <w:r>
               <w:t xml:space="preserve"> Yes</w:t>
             </w:r>
@@ -2134,7 +2195,7 @@
                 </w:ffData>
               </w:fldChar>
             </w:r>
-            <w:bookmarkStart w:id="17" w:name="Check2"/>
+            <w:bookmarkStart w:id="21" w:name="Check2"/>
             <w:r>
               <w:instrText xml:space="preserve"> FORMCHECKBOX </w:instrText>
             </w:r>
@@ -2144,7 +2205,7 @@
             <w:r>
               <w:fldChar w:fldCharType="end"/>
             </w:r>
-            <w:bookmarkEnd w:id="17"/>
+            <w:bookmarkEnd w:id="21"/>
             <w:r>
               <w:t xml:space="preserve"> Yes</w:t>
             </w:r>
@@ -2245,7 +2306,7 @@
                 </w:ffData>
               </w:fldChar>
             </w:r>
-            <w:bookmarkStart w:id="18" w:name="Check3"/>
+            <w:bookmarkStart w:id="22" w:name="Check3"/>
             <w:r>
               <w:instrText xml:space="preserve"> FORMCHECKBOX </w:instrText>
             </w:r>
@@ -2255,7 +2316,7 @@
             <w:r>
               <w:fldChar w:fldCharType="end"/>
             </w:r>
-            <w:bookmarkEnd w:id="18"/>
+            <w:bookmarkEnd w:id="22"/>
             <w:r>
               <w:t xml:space="preserve"> Yes</w:t>
             </w:r>
@@ -2346,7 +2407,7 @@
                 </w:ffData>
               </w:fldChar>
             </w:r>
-            <w:bookmarkStart w:id="19" w:name="Check4"/>
+            <w:bookmarkStart w:id="23" w:name="Check4"/>
             <w:r>
               <w:instrText xml:space="preserve"> FORMCHECKBOX </w:instrText>
             </w:r>
@@ -2356,7 +2417,7 @@
             <w:r>
               <w:fldChar w:fldCharType="end"/>
             </w:r>
-            <w:bookmarkEnd w:id="19"/>
+            <w:bookmarkEnd w:id="23"/>
             <w:r>
               <w:t xml:space="preserve"> Provide existing industry and company data as background at the beginning of the project.</w:t>
             </w:r>
@@ -2384,7 +2445,7 @@
                 </w:ffData>
               </w:fldChar>
             </w:r>
-            <w:bookmarkStart w:id="20" w:name="Check5"/>
+            <w:bookmarkStart w:id="24" w:name="Check5"/>
             <w:r>
               <w:instrText xml:space="preserve"> FORMCHECKBOX </w:instrText>
             </w:r>
@@ -2394,7 +2455,7 @@
             <w:r>
               <w:fldChar w:fldCharType="end"/>
             </w:r>
-            <w:bookmarkEnd w:id="20"/>
+            <w:bookmarkEnd w:id="24"/>
             <w:r>
               <w:t xml:space="preserve"> Pay one or more team members to travel to your location for initial briefing / work session / final presentation.</w:t>
             </w:r>
@@ -2503,7 +2564,7 @@
 
 <file path=word/comments.xml><?xml version="1.0" encoding="utf-8"?>
 <w:comments xmlns:wpc="http://schemas.microsoft.com/office/word/2010/wordprocessingCanvas" xmlns:cx="http://schemas.microsoft.com/office/drawing/2014/chartex" xmlns:mc="http://schemas.openxmlformats.org/markup-compatibility/2006" xmlns:o="urn:schemas-microsoft-com:office:office" xmlns:r="http://schemas.openxmlformats.org/officeDocument/2006/relationships" xmlns:m="http://schemas.openxmlformats.org/officeDocument/2006/math" xmlns:v="urn:schemas-microsoft-com:vml" xmlns:wp14="http://schemas.microsoft.com/office/word/2010/wordprocessingDrawing" xmlns:wp="http://schemas.openxmlformats.org/drawingml/2006/wordprocessingDrawing" xmlns:w10="urn:schemas-microsoft-com:office:word" xmlns:w="http://schemas.openxmlformats.org/wordprocessingml/2006/main" xmlns:w14="http://schemas.microsoft.com/office/word/2010/wordml" xmlns:w15="http://schemas.microsoft.com/office/word/2012/wordml" xmlns:w16se="http://schemas.microsoft.com/office/word/2015/wordml/symex" xmlns:wpg="http://schemas.microsoft.com/office/word/2010/wordprocessingGroup" xmlns:wpi="http://schemas.microsoft.com/office/word/2010/wordprocessingInk" xmlns:wne="http://schemas.microsoft.com/office/word/2006/wordml" xmlns:wps="http://schemas.microsoft.com/office/word/2010/wordprocessingShape" mc:Ignorable="w14 w15 w16se wp14">
-  <w:comment w:id="12" w:author="kjh235@cornell.edu" w:date="2018-01-03T14:51:00Z" w:initials="KJH">
+  <w:comment w:id="13" w:author="kjh235@cornell.edu" w:date="2018-01-03T14:51:00Z" w:initials="KJH">
     <w:p>
       <w:pPr>
         <w:pStyle w:val="CommentText"/>
@@ -2519,7 +2580,7 @@
       </w:r>
     </w:p>
   </w:comment>
-  <w:comment w:id="13" w:author="kjh235@cornell.edu" w:date="2018-01-03T14:50:00Z" w:initials="KJH">
+  <w:comment w:id="14" w:author="kjh235@cornell.edu" w:date="2018-01-03T14:50:00Z" w:initials="KJH">
     <w:p>
       <w:pPr>
         <w:pStyle w:val="CommentText"/>
@@ -2535,7 +2596,7 @@
       </w:r>
     </w:p>
   </w:comment>
-  <w:comment w:id="14" w:author="kjh235@cornell.edu" w:date="2018-01-03T14:51:00Z" w:initials="KJH">
+  <w:comment w:id="15" w:author="kjh235@cornell.edu" w:date="2018-01-03T14:51:00Z" w:initials="KJH">
     <w:p>
       <w:pPr>
         <w:pStyle w:val="CommentText"/>
@@ -2551,6 +2612,70 @@
       </w:r>
     </w:p>
   </w:comment>
+  <w:comment w:id="16" w:author="kjh235@cornell.edu" w:date="2018-01-03T14:52:00Z" w:initials="KJH">
+    <w:p>
+      <w:pPr>
+        <w:pStyle w:val="CommentText"/>
+      </w:pPr>
+      <w:r>
+        <w:rPr>
+          <w:rStyle w:val="CommentReference"/>
+        </w:rPr>
+        <w:annotationRef/>
+      </w:r>
+      <w:r>
+        <w:t>Is this a report? What form does this library take?</w:t>
+      </w:r>
+    </w:p>
+  </w:comment>
+  <w:comment w:id="17" w:author="kjh235@cornell.edu" w:date="2018-01-03T14:54:00Z" w:initials="KJH">
+    <w:p>
+      <w:pPr>
+        <w:pStyle w:val="CommentText"/>
+      </w:pPr>
+      <w:r>
+        <w:rPr>
+          <w:rStyle w:val="CommentReference"/>
+        </w:rPr>
+        <w:annotationRef/>
+      </w:r>
+      <w:r>
+        <w:t>This may be a little large for a semester. You may want to change this to a prototype.</w:t>
+      </w:r>
+    </w:p>
+  </w:comment>
+  <w:comment w:id="18" w:author="kjh235@cornell.edu" w:date="2018-01-03T14:53:00Z" w:initials="KJH">
+    <w:p>
+      <w:pPr>
+        <w:pStyle w:val="CommentText"/>
+      </w:pPr>
+      <w:r>
+        <w:rPr>
+          <w:rStyle w:val="CommentReference"/>
+        </w:rPr>
+        <w:annotationRef/>
+      </w:r>
+      <w:r>
+        <w:t>This looks great!</w:t>
+      </w:r>
+    </w:p>
+  </w:comment>
+  <w:comment w:id="19" w:author="kjh235@cornell.edu" w:date="2018-01-03T14:53:00Z" w:initials="KJH">
+    <w:p>
+      <w:pPr>
+        <w:pStyle w:val="CommentText"/>
+      </w:pPr>
+      <w:r>
+        <w:rPr>
+          <w:rStyle w:val="CommentReference"/>
+        </w:rPr>
+        <w:annotationRef/>
+      </w:r>
+      <w:r>
+        <w:t>This is the best skills that they can learn that I’ve seen. This looks great!</w:t>
+      </w:r>
+    </w:p>
+  </w:comment>
 </w:comments>
 </file>
 
@@ -2559,6 +2684,10 @@
   <w15:commentEx w15:paraId="6A493A61" w15:done="0"/>
   <w15:commentEx w15:paraId="5A82DCCF" w15:done="0"/>
   <w15:commentEx w15:paraId="66D15A3B" w15:done="0"/>
+  <w15:commentEx w15:paraId="4A2B8749" w15:done="0"/>
+  <w15:commentEx w15:paraId="75E29025" w15:done="0"/>
+  <w15:commentEx w15:paraId="2F23C805" w15:done="0"/>
+  <w15:commentEx w15:paraId="74983416" w15:done="0"/>
 </w15:commentsEx>
 </file>
 

</xml_diff>